<commit_message>
Ajout des ecrans manquants; reelecture des commentaires du client
</commit_message>
<xml_diff>
--- a/Documents/Specification fonctionnelles.docx
+++ b/Documents/Specification fonctionnelles.docx
@@ -110,10 +110,8 @@
         <w:rPr>
           <w:b/>
         </w:rPr>
-        <w:t>Version 1.1</w:t>
-      </w:r>
-      <w:bookmarkStart w:id="0" w:name="_GoBack"/>
-      <w:bookmarkEnd w:id="0"/>
+        <w:t>Version 1.0</w:t>
+      </w:r>
     </w:p>
     <w:p>
       <w:pPr>
@@ -194,7 +192,7 @@
       <w:r>
         <w:br w:type="page"/>
       </w:r>
-      <w:bookmarkStart w:id="1" w:name="_Toc536670690"/>
+      <w:bookmarkStart w:id="0" w:name="_Toc536685750"/>
       <w:r>
         <w:lastRenderedPageBreak/>
         <w:t>Avant</w:t>
@@ -202,7 +200,7 @@
       <w:r>
         <w:t>-propos</w:t>
       </w:r>
-      <w:bookmarkEnd w:id="1"/>
+      <w:bookmarkEnd w:id="0"/>
     </w:p>
     <w:p>
       <w:pPr>
@@ -335,7 +333,7 @@
           <w:r>
             <w:fldChar w:fldCharType="separate"/>
           </w:r>
-          <w:hyperlink w:anchor="_Toc536670690" w:history="1">
+          <w:hyperlink w:anchor="_Toc536685750" w:history="1">
             <w:r>
               <w:rPr>
                 <w:rStyle w:val="Hyperlink"/>
@@ -362,7 +360,7 @@
                 <w:noProof/>
                 <w:webHidden/>
               </w:rPr>
-              <w:instrText xml:space="preserve"> PAGEREF _Toc536670690 \h </w:instrText>
+              <w:instrText xml:space="preserve"> PAGEREF _Toc536685750 \h </w:instrText>
             </w:r>
             <w:r>
               <w:rPr>
@@ -406,7 +404,7 @@
               <w:lang w:val="en-US" w:eastAsia="en-US"/>
             </w:rPr>
           </w:pPr>
-          <w:hyperlink w:anchor="_Toc536670691" w:history="1">
+          <w:hyperlink w:anchor="_Toc536685751" w:history="1">
             <w:r>
               <w:rPr>
                 <w:rStyle w:val="Hyperlink"/>
@@ -448,7 +446,7 @@
                 <w:noProof/>
                 <w:webHidden/>
               </w:rPr>
-              <w:instrText xml:space="preserve"> PAGEREF _Toc536670691 \h </w:instrText>
+              <w:instrText xml:space="preserve"> PAGEREF _Toc536685751 \h </w:instrText>
             </w:r>
             <w:r>
               <w:rPr>
@@ -492,7 +490,7 @@
               <w:lang w:val="en-US" w:eastAsia="en-US"/>
             </w:rPr>
           </w:pPr>
-          <w:hyperlink w:anchor="_Toc536670692" w:history="1">
+          <w:hyperlink w:anchor="_Toc536685752" w:history="1">
             <w:r>
               <w:rPr>
                 <w:rStyle w:val="Hyperlink"/>
@@ -534,7 +532,7 @@
                 <w:noProof/>
                 <w:webHidden/>
               </w:rPr>
-              <w:instrText xml:space="preserve"> PAGEREF _Toc536670692 \h </w:instrText>
+              <w:instrText xml:space="preserve"> PAGEREF _Toc536685752 \h </w:instrText>
             </w:r>
             <w:r>
               <w:rPr>
@@ -554,7 +552,7 @@
                 <w:noProof/>
                 <w:webHidden/>
               </w:rPr>
-              <w:t>4</w:t>
+              <w:t>5</w:t>
             </w:r>
             <w:r>
               <w:rPr>
@@ -578,7 +576,7 @@
               <w:lang w:val="en-US" w:eastAsia="en-US"/>
             </w:rPr>
           </w:pPr>
-          <w:hyperlink w:anchor="_Toc536670693" w:history="1">
+          <w:hyperlink w:anchor="_Toc536685753" w:history="1">
             <w:r>
               <w:rPr>
                 <w:rStyle w:val="Hyperlink"/>
@@ -620,7 +618,7 @@
                 <w:noProof/>
                 <w:webHidden/>
               </w:rPr>
-              <w:instrText xml:space="preserve"> PAGEREF _Toc536670693 \h </w:instrText>
+              <w:instrText xml:space="preserve"> PAGEREF _Toc536685753 \h </w:instrText>
             </w:r>
             <w:r>
               <w:rPr>
@@ -664,7 +662,7 @@
               <w:lang w:val="en-US" w:eastAsia="en-US"/>
             </w:rPr>
           </w:pPr>
-          <w:hyperlink w:anchor="_Toc536670694" w:history="1">
+          <w:hyperlink w:anchor="_Toc536685754" w:history="1">
             <w:r>
               <w:rPr>
                 <w:rStyle w:val="Hyperlink"/>
@@ -683,7 +681,6 @@
             <w:r>
               <w:rPr>
                 <w:rStyle w:val="Hyperlink"/>
-                <w:b/>
                 <w:noProof/>
               </w:rPr>
               <w:t>Utilisateur :</w:t>
@@ -707,7 +704,7 @@
                 <w:noProof/>
                 <w:webHidden/>
               </w:rPr>
-              <w:instrText xml:space="preserve"> PAGEREF _Toc536670694 \h </w:instrText>
+              <w:instrText xml:space="preserve"> PAGEREF _Toc536685754 \h </w:instrText>
             </w:r>
             <w:r>
               <w:rPr>
@@ -751,7 +748,7 @@
               <w:lang w:val="en-US" w:eastAsia="en-US"/>
             </w:rPr>
           </w:pPr>
-          <w:hyperlink w:anchor="_Toc536670695" w:history="1">
+          <w:hyperlink w:anchor="_Toc536685755" w:history="1">
             <w:r>
               <w:rPr>
                 <w:rStyle w:val="Hyperlink"/>
@@ -770,7 +767,6 @@
             <w:r>
               <w:rPr>
                 <w:rStyle w:val="Hyperlink"/>
-                <w:b/>
                 <w:noProof/>
               </w:rPr>
               <w:t>Administrateur :</w:t>
@@ -794,7 +790,7 @@
                 <w:noProof/>
                 <w:webHidden/>
               </w:rPr>
-              <w:instrText xml:space="preserve"> PAGEREF _Toc536670695 \h </w:instrText>
+              <w:instrText xml:space="preserve"> PAGEREF _Toc536685755 \h </w:instrText>
             </w:r>
             <w:r>
               <w:rPr>
@@ -838,7 +834,7 @@
               <w:lang w:val="en-US" w:eastAsia="en-US"/>
             </w:rPr>
           </w:pPr>
-          <w:hyperlink w:anchor="_Toc536670696" w:history="1">
+          <w:hyperlink w:anchor="_Toc536685756" w:history="1">
             <w:r>
               <w:rPr>
                 <w:rStyle w:val="Hyperlink"/>
@@ -857,7 +853,6 @@
             <w:r>
               <w:rPr>
                 <w:rStyle w:val="Hyperlink"/>
-                <w:b/>
                 <w:noProof/>
               </w:rPr>
               <w:t>Diagramme de cas d’utilisations :</w:t>
@@ -881,7 +876,7 @@
                 <w:noProof/>
                 <w:webHidden/>
               </w:rPr>
-              <w:instrText xml:space="preserve"> PAGEREF _Toc536670696 \h </w:instrText>
+              <w:instrText xml:space="preserve"> PAGEREF _Toc536685756 \h </w:instrText>
             </w:r>
             <w:r>
               <w:rPr>
@@ -925,7 +920,7 @@
               <w:lang w:val="en-US" w:eastAsia="en-US"/>
             </w:rPr>
           </w:pPr>
-          <w:hyperlink w:anchor="_Toc536670697" w:history="1">
+          <w:hyperlink w:anchor="_Toc536685757" w:history="1">
             <w:r>
               <w:rPr>
                 <w:rStyle w:val="Hyperlink"/>
@@ -967,7 +962,7 @@
                 <w:noProof/>
                 <w:webHidden/>
               </w:rPr>
-              <w:instrText xml:space="preserve"> PAGEREF _Toc536670697 \h </w:instrText>
+              <w:instrText xml:space="preserve"> PAGEREF _Toc536685757 \h </w:instrText>
             </w:r>
             <w:r>
               <w:rPr>
@@ -1011,11 +1006,10 @@
               <w:lang w:val="en-US" w:eastAsia="en-US"/>
             </w:rPr>
           </w:pPr>
-          <w:hyperlink w:anchor="_Toc536670698" w:history="1">
+          <w:hyperlink w:anchor="_Toc536685758" w:history="1">
             <w:r>
               <w:rPr>
                 <w:rStyle w:val="Hyperlink"/>
-                <w:b/>
                 <w:noProof/>
               </w:rPr>
               <w:t>1.</w:t>
@@ -1031,7 +1025,6 @@
             <w:r>
               <w:rPr>
                 <w:rStyle w:val="Hyperlink"/>
-                <w:b/>
                 <w:noProof/>
               </w:rPr>
               <w:t>Maquettage de l’application web</w:t>
@@ -1055,7 +1048,7 @@
                 <w:noProof/>
                 <w:webHidden/>
               </w:rPr>
-              <w:instrText xml:space="preserve"> PAGEREF _Toc536670698 \h </w:instrText>
+              <w:instrText xml:space="preserve"> PAGEREF _Toc536685758 \h </w:instrText>
             </w:r>
             <w:r>
               <w:rPr>
@@ -1099,11 +1092,10 @@
               <w:lang w:val="en-US" w:eastAsia="en-US"/>
             </w:rPr>
           </w:pPr>
-          <w:hyperlink w:anchor="_Toc536670699" w:history="1">
+          <w:hyperlink w:anchor="_Toc536685759" w:history="1">
             <w:r>
               <w:rPr>
                 <w:rStyle w:val="Hyperlink"/>
-                <w:b/>
                 <w:noProof/>
               </w:rPr>
               <w:t>a.</w:t>
@@ -1119,7 +1111,6 @@
             <w:r>
               <w:rPr>
                 <w:rStyle w:val="Hyperlink"/>
-                <w:b/>
                 <w:noProof/>
               </w:rPr>
               <w:t>Maquette de la page d’authentification</w:t>
@@ -1143,7 +1134,7 @@
                 <w:noProof/>
                 <w:webHidden/>
               </w:rPr>
-              <w:instrText xml:space="preserve"> PAGEREF _Toc536670699 \h </w:instrText>
+              <w:instrText xml:space="preserve"> PAGEREF _Toc536685759 \h </w:instrText>
             </w:r>
             <w:r>
               <w:rPr>
@@ -1187,11 +1178,10 @@
               <w:lang w:val="en-US" w:eastAsia="en-US"/>
             </w:rPr>
           </w:pPr>
-          <w:hyperlink w:anchor="_Toc536670700" w:history="1">
+          <w:hyperlink w:anchor="_Toc536685760" w:history="1">
             <w:r>
               <w:rPr>
                 <w:rStyle w:val="Hyperlink"/>
-                <w:b/>
                 <w:noProof/>
               </w:rPr>
               <w:t>b.</w:t>
@@ -1207,7 +1197,6 @@
             <w:r>
               <w:rPr>
                 <w:rStyle w:val="Hyperlink"/>
-                <w:b/>
                 <w:noProof/>
               </w:rPr>
               <w:t>Diagramme d’état-transition de la page d’authentification:</w:t>
@@ -1231,7 +1220,7 @@
                 <w:noProof/>
                 <w:webHidden/>
               </w:rPr>
-              <w:instrText xml:space="preserve"> PAGEREF _Toc536670700 \h </w:instrText>
+              <w:instrText xml:space="preserve"> PAGEREF _Toc536685760 \h </w:instrText>
             </w:r>
             <w:r>
               <w:rPr>
@@ -1275,11 +1264,10 @@
               <w:lang w:val="en-US" w:eastAsia="en-US"/>
             </w:rPr>
           </w:pPr>
-          <w:hyperlink w:anchor="_Toc536670701" w:history="1">
+          <w:hyperlink w:anchor="_Toc536685761" w:history="1">
             <w:r>
               <w:rPr>
                 <w:rStyle w:val="Hyperlink"/>
-                <w:b/>
                 <w:noProof/>
               </w:rPr>
               <w:t>c.</w:t>
@@ -1295,7 +1283,6 @@
             <w:r>
               <w:rPr>
                 <w:rStyle w:val="Hyperlink"/>
-                <w:b/>
                 <w:noProof/>
               </w:rPr>
               <w:t>Maquette de la page d’administrateur</w:t>
@@ -1319,7 +1306,7 @@
                 <w:noProof/>
                 <w:webHidden/>
               </w:rPr>
-              <w:instrText xml:space="preserve"> PAGEREF _Toc536670701 \h </w:instrText>
+              <w:instrText xml:space="preserve"> PAGEREF _Toc536685761 \h </w:instrText>
             </w:r>
             <w:r>
               <w:rPr>
@@ -1363,11 +1350,10 @@
               <w:lang w:val="en-US" w:eastAsia="en-US"/>
             </w:rPr>
           </w:pPr>
-          <w:hyperlink w:anchor="_Toc536670702" w:history="1">
+          <w:hyperlink w:anchor="_Toc536685762" w:history="1">
             <w:r>
               <w:rPr>
                 <w:rStyle w:val="Hyperlink"/>
-                <w:b/>
                 <w:noProof/>
               </w:rPr>
               <w:t>d.</w:t>
@@ -1383,7 +1369,6 @@
             <w:r>
               <w:rPr>
                 <w:rStyle w:val="Hyperlink"/>
-                <w:b/>
                 <w:noProof/>
               </w:rPr>
               <w:t>Maquette de la page de gestion des utilisateurs</w:t>
@@ -1407,7 +1392,7 @@
                 <w:noProof/>
                 <w:webHidden/>
               </w:rPr>
-              <w:instrText xml:space="preserve"> PAGEREF _Toc536670702 \h </w:instrText>
+              <w:instrText xml:space="preserve"> PAGEREF _Toc536685762 \h </w:instrText>
             </w:r>
             <w:r>
               <w:rPr>
@@ -1450,11 +1435,10 @@
               <w:lang w:val="en-US" w:eastAsia="en-US"/>
             </w:rPr>
           </w:pPr>
-          <w:hyperlink w:anchor="_Toc536670703" w:history="1">
+          <w:hyperlink w:anchor="_Toc536685763" w:history="1">
             <w:r>
               <w:rPr>
                 <w:rStyle w:val="Hyperlink"/>
-                <w:b/>
                 <w:noProof/>
               </w:rPr>
               <w:t>e. Maquette de gestion des domaines et questionnaires</w:t>
@@ -1478,7 +1462,7 @@
                 <w:noProof/>
                 <w:webHidden/>
               </w:rPr>
-              <w:instrText xml:space="preserve"> PAGEREF _Toc536670703 \h </w:instrText>
+              <w:instrText xml:space="preserve"> PAGEREF _Toc536685763 \h </w:instrText>
             </w:r>
             <w:r>
               <w:rPr>
@@ -1521,7 +1505,7 @@
               <w:lang w:val="en-US" w:eastAsia="en-US"/>
             </w:rPr>
           </w:pPr>
-          <w:hyperlink w:anchor="_Toc536670704" w:history="1">
+          <w:hyperlink w:anchor="_Toc536685764" w:history="1">
             <w:r>
               <w:rPr>
                 <w:rStyle w:val="Hyperlink"/>
@@ -1548,7 +1532,7 @@
                 <w:noProof/>
                 <w:webHidden/>
               </w:rPr>
-              <w:instrText xml:space="preserve"> PAGEREF _Toc536670704 \h </w:instrText>
+              <w:instrText xml:space="preserve"> PAGEREF _Toc536685764 \h </w:instrText>
             </w:r>
             <w:r>
               <w:rPr>
@@ -1591,7 +1575,7 @@
               <w:lang w:val="en-US" w:eastAsia="en-US"/>
             </w:rPr>
           </w:pPr>
-          <w:hyperlink w:anchor="_Toc536670705" w:history="1">
+          <w:hyperlink w:anchor="_Toc536685765" w:history="1">
             <w:r>
               <w:rPr>
                 <w:rStyle w:val="Hyperlink"/>
@@ -1618,7 +1602,7 @@
                 <w:noProof/>
                 <w:webHidden/>
               </w:rPr>
-              <w:instrText xml:space="preserve"> PAGEREF _Toc536670705 \h </w:instrText>
+              <w:instrText xml:space="preserve"> PAGEREF _Toc536685765 \h </w:instrText>
             </w:r>
             <w:r>
               <w:rPr>
@@ -1662,7 +1646,7 @@
               <w:lang w:val="en-US" w:eastAsia="en-US"/>
             </w:rPr>
           </w:pPr>
-          <w:hyperlink w:anchor="_Toc536670706" w:history="1">
+          <w:hyperlink w:anchor="_Toc536685766" w:history="1">
             <w:r>
               <w:rPr>
                 <w:rStyle w:val="Hyperlink"/>
@@ -1704,7 +1688,7 @@
                 <w:noProof/>
                 <w:webHidden/>
               </w:rPr>
-              <w:instrText xml:space="preserve"> PAGEREF _Toc536670706 \h </w:instrText>
+              <w:instrText xml:space="preserve"> PAGEREF _Toc536685766 \h </w:instrText>
             </w:r>
             <w:r>
               <w:rPr>
@@ -1747,7 +1731,7 @@
               <w:lang w:val="en-US" w:eastAsia="en-US"/>
             </w:rPr>
           </w:pPr>
-          <w:hyperlink w:anchor="_Toc536670707" w:history="1">
+          <w:hyperlink w:anchor="_Toc536685767" w:history="1">
             <w:r>
               <w:rPr>
                 <w:rStyle w:val="Hyperlink"/>
@@ -1774,7 +1758,7 @@
                 <w:noProof/>
                 <w:webHidden/>
               </w:rPr>
-              <w:instrText xml:space="preserve"> PAGEREF _Toc536670707 \h </w:instrText>
+              <w:instrText xml:space="preserve"> PAGEREF _Toc536685767 \h </w:instrText>
             </w:r>
             <w:r>
               <w:rPr>
@@ -1817,7 +1801,7 @@
               <w:lang w:val="en-US" w:eastAsia="en-US"/>
             </w:rPr>
           </w:pPr>
-          <w:hyperlink w:anchor="_Toc536670708" w:history="1">
+          <w:hyperlink w:anchor="_Toc536685768" w:history="1">
             <w:r>
               <w:rPr>
                 <w:rStyle w:val="Hyperlink"/>
@@ -1844,7 +1828,7 @@
                 <w:noProof/>
                 <w:webHidden/>
               </w:rPr>
-              <w:instrText xml:space="preserve"> PAGEREF _Toc536670708 \h </w:instrText>
+              <w:instrText xml:space="preserve"> PAGEREF _Toc536685768 \h </w:instrText>
             </w:r>
             <w:r>
               <w:rPr>
@@ -1888,13 +1872,13 @@
               <w:lang w:val="en-US" w:eastAsia="en-US"/>
             </w:rPr>
           </w:pPr>
-          <w:hyperlink w:anchor="_Toc536670709" w:history="1">
+          <w:hyperlink w:anchor="_Toc536685769" w:history="1">
             <w:r>
               <w:rPr>
                 <w:rStyle w:val="Hyperlink"/>
                 <w:noProof/>
               </w:rPr>
-              <w:t>d.</w:t>
+              <w:t>f.</w:t>
             </w:r>
             <w:r>
               <w:rPr>
@@ -1907,7 +1891,6 @@
             <w:r>
               <w:rPr>
                 <w:rStyle w:val="Hyperlink"/>
-                <w:b/>
                 <w:noProof/>
               </w:rPr>
               <w:t>Maquette de la page d’accueil personnelle</w:t>
@@ -1931,7 +1914,7 @@
                 <w:noProof/>
                 <w:webHidden/>
               </w:rPr>
-              <w:instrText xml:space="preserve"> PAGEREF _Toc536670709 \h </w:instrText>
+              <w:instrText xml:space="preserve"> PAGEREF _Toc536685769 \h </w:instrText>
             </w:r>
             <w:r>
               <w:rPr>
@@ -1975,13 +1958,13 @@
               <w:lang w:val="en-US" w:eastAsia="en-US"/>
             </w:rPr>
           </w:pPr>
-          <w:hyperlink w:anchor="_Toc536670710" w:history="1">
+          <w:hyperlink w:anchor="_Toc536685770" w:history="1">
             <w:r>
               <w:rPr>
                 <w:rStyle w:val="Hyperlink"/>
                 <w:noProof/>
               </w:rPr>
-              <w:t>e.</w:t>
+              <w:t>g.</w:t>
             </w:r>
             <w:r>
               <w:rPr>
@@ -1994,10 +1977,9 @@
             <w:r>
               <w:rPr>
                 <w:rStyle w:val="Hyperlink"/>
-                <w:b/>
-                <w:noProof/>
-              </w:rPr>
-              <w:t>Diagramme d’état-transition de la page personnelle:</w:t>
+                <w:noProof/>
+              </w:rPr>
+              <w:t>Maquette du choix du questionnaire</w:t>
             </w:r>
             <w:r>
               <w:rPr>
@@ -2018,7 +2000,7 @@
                 <w:noProof/>
                 <w:webHidden/>
               </w:rPr>
-              <w:instrText xml:space="preserve"> PAGEREF _Toc536670710 \h </w:instrText>
+              <w:instrText xml:space="preserve"> PAGEREF _Toc536685770 \h </w:instrText>
             </w:r>
             <w:r>
               <w:rPr>
@@ -2062,13 +2044,13 @@
               <w:lang w:val="en-US" w:eastAsia="en-US"/>
             </w:rPr>
           </w:pPr>
-          <w:hyperlink w:anchor="_Toc536670711" w:history="1">
+          <w:hyperlink w:anchor="_Toc536685771" w:history="1">
             <w:r>
               <w:rPr>
                 <w:rStyle w:val="Hyperlink"/>
                 <w:noProof/>
               </w:rPr>
-              <w:t>f.</w:t>
+              <w:t>h.</w:t>
             </w:r>
             <w:r>
               <w:rPr>
@@ -2081,10 +2063,9 @@
             <w:r>
               <w:rPr>
                 <w:rStyle w:val="Hyperlink"/>
-                <w:b/>
-                <w:noProof/>
-              </w:rPr>
-              <w:t>Maquette de la page du jeu de test</w:t>
+                <w:noProof/>
+              </w:rPr>
+              <w:t>Maquette de la page du jeu</w:t>
             </w:r>
             <w:r>
               <w:rPr>
@@ -2105,7 +2086,7 @@
                 <w:noProof/>
                 <w:webHidden/>
               </w:rPr>
-              <w:instrText xml:space="preserve"> PAGEREF _Toc536670711 \h </w:instrText>
+              <w:instrText xml:space="preserve"> PAGEREF _Toc536685771 \h </w:instrText>
             </w:r>
             <w:r>
               <w:rPr>
@@ -2125,7 +2106,7 @@
                 <w:noProof/>
                 <w:webHidden/>
               </w:rPr>
-              <w:t>14</w:t>
+              <w:t>15</w:t>
             </w:r>
             <w:r>
               <w:rPr>
@@ -2149,13 +2130,13 @@
               <w:lang w:val="en-US" w:eastAsia="en-US"/>
             </w:rPr>
           </w:pPr>
-          <w:hyperlink w:anchor="_Toc536670712" w:history="1">
+          <w:hyperlink w:anchor="_Toc536685772" w:history="1">
             <w:r>
               <w:rPr>
                 <w:rStyle w:val="Hyperlink"/>
                 <w:noProof/>
               </w:rPr>
-              <w:t>g.</w:t>
+              <w:t>i.</w:t>
             </w:r>
             <w:r>
               <w:rPr>
@@ -2168,10 +2149,9 @@
             <w:r>
               <w:rPr>
                 <w:rStyle w:val="Hyperlink"/>
-                <w:b/>
-                <w:noProof/>
-              </w:rPr>
-              <w:t>Diagramme d’état-transition de la page du jeu de test</w:t>
+                <w:noProof/>
+              </w:rPr>
+              <w:t>Diagramme d’état-transition du jeu</w:t>
             </w:r>
             <w:r>
               <w:rPr>
@@ -2192,7 +2172,7 @@
                 <w:noProof/>
                 <w:webHidden/>
               </w:rPr>
-              <w:instrText xml:space="preserve"> PAGEREF _Toc536670712 \h </w:instrText>
+              <w:instrText xml:space="preserve"> PAGEREF _Toc536685772 \h </w:instrText>
             </w:r>
             <w:r>
               <w:rPr>
@@ -2236,13 +2216,13 @@
               <w:lang w:val="en-US" w:eastAsia="en-US"/>
             </w:rPr>
           </w:pPr>
-          <w:hyperlink w:anchor="_Toc536670713" w:history="1">
+          <w:hyperlink w:anchor="_Toc536685773" w:history="1">
             <w:r>
               <w:rPr>
                 <w:rStyle w:val="Hyperlink"/>
                 <w:noProof/>
               </w:rPr>
-              <w:t>h.</w:t>
+              <w:t>j.</w:t>
             </w:r>
             <w:r>
               <w:rPr>
@@ -2255,7 +2235,6 @@
             <w:r>
               <w:rPr>
                 <w:rStyle w:val="Hyperlink"/>
-                <w:b/>
                 <w:noProof/>
               </w:rPr>
               <w:t>Diagramme d’état-transition pour la gestion des compétences et questionnaires</w:t>
@@ -2279,7 +2258,7 @@
                 <w:noProof/>
                 <w:webHidden/>
               </w:rPr>
-              <w:instrText xml:space="preserve"> PAGEREF _Toc536670713 \h </w:instrText>
+              <w:instrText xml:space="preserve"> PAGEREF _Toc536685773 \h </w:instrText>
             </w:r>
             <w:r>
               <w:rPr>
@@ -2323,11 +2302,10 @@
               <w:lang w:val="en-US" w:eastAsia="en-US"/>
             </w:rPr>
           </w:pPr>
-          <w:hyperlink w:anchor="_Toc536670714" w:history="1">
+          <w:hyperlink w:anchor="_Toc536685774" w:history="1">
             <w:r>
               <w:rPr>
                 <w:rStyle w:val="Hyperlink"/>
-                <w:b/>
                 <w:noProof/>
               </w:rPr>
               <w:t>2.</w:t>
@@ -2343,7 +2321,6 @@
             <w:r>
               <w:rPr>
                 <w:rStyle w:val="Hyperlink"/>
-                <w:b/>
                 <w:noProof/>
               </w:rPr>
               <w:t>Maquettage de l’application mobile</w:t>
@@ -2367,7 +2344,7 @@
                 <w:noProof/>
                 <w:webHidden/>
               </w:rPr>
-              <w:instrText xml:space="preserve"> PAGEREF _Toc536670714 \h </w:instrText>
+              <w:instrText xml:space="preserve"> PAGEREF _Toc536685774 \h </w:instrText>
             </w:r>
             <w:r>
               <w:rPr>
@@ -2387,7 +2364,7 @@
                 <w:noProof/>
                 <w:webHidden/>
               </w:rPr>
-              <w:t>16</w:t>
+              <w:t>17</w:t>
             </w:r>
             <w:r>
               <w:rPr>
@@ -2411,11 +2388,10 @@
               <w:lang w:val="en-US" w:eastAsia="en-US"/>
             </w:rPr>
           </w:pPr>
-          <w:hyperlink w:anchor="_Toc536670715" w:history="1">
+          <w:hyperlink w:anchor="_Toc536685775" w:history="1">
             <w:r>
               <w:rPr>
                 <w:rStyle w:val="Hyperlink"/>
-                <w:b/>
                 <w:noProof/>
               </w:rPr>
               <w:t>a.</w:t>
@@ -2431,7 +2407,6 @@
             <w:r>
               <w:rPr>
                 <w:rStyle w:val="Hyperlink"/>
-                <w:b/>
                 <w:noProof/>
               </w:rPr>
               <w:t>Maquette de la page d’authentification</w:t>
@@ -2455,7 +2430,7 @@
                 <w:noProof/>
                 <w:webHidden/>
               </w:rPr>
-              <w:instrText xml:space="preserve"> PAGEREF _Toc536670715 \h </w:instrText>
+              <w:instrText xml:space="preserve"> PAGEREF _Toc536685775 \h </w:instrText>
             </w:r>
             <w:r>
               <w:rPr>
@@ -2475,7 +2450,7 @@
                 <w:noProof/>
                 <w:webHidden/>
               </w:rPr>
-              <w:t>16</w:t>
+              <w:t>17</w:t>
             </w:r>
             <w:r>
               <w:rPr>
@@ -2499,11 +2474,10 @@
               <w:lang w:val="en-US" w:eastAsia="en-US"/>
             </w:rPr>
           </w:pPr>
-          <w:hyperlink w:anchor="_Toc536670716" w:history="1">
+          <w:hyperlink w:anchor="_Toc536685776" w:history="1">
             <w:r>
               <w:rPr>
                 <w:rStyle w:val="Hyperlink"/>
-                <w:b/>
                 <w:noProof/>
               </w:rPr>
               <w:t>b.</w:t>
@@ -2519,7 +2493,6 @@
             <w:r>
               <w:rPr>
                 <w:rStyle w:val="Hyperlink"/>
-                <w:b/>
                 <w:noProof/>
               </w:rPr>
               <w:t>Maquette de la page d’accueil personnelle</w:t>
@@ -2543,7 +2516,7 @@
                 <w:noProof/>
                 <w:webHidden/>
               </w:rPr>
-              <w:instrText xml:space="preserve"> PAGEREF _Toc536670716 \h </w:instrText>
+              <w:instrText xml:space="preserve"> PAGEREF _Toc536685776 \h </w:instrText>
             </w:r>
             <w:r>
               <w:rPr>
@@ -2563,7 +2536,7 @@
                 <w:noProof/>
                 <w:webHidden/>
               </w:rPr>
-              <w:t>17</w:t>
+              <w:t>18</w:t>
             </w:r>
             <w:r>
               <w:rPr>
@@ -2587,11 +2560,10 @@
               <w:lang w:val="en-US" w:eastAsia="en-US"/>
             </w:rPr>
           </w:pPr>
-          <w:hyperlink w:anchor="_Toc536670717" w:history="1">
+          <w:hyperlink w:anchor="_Toc536685777" w:history="1">
             <w:r>
               <w:rPr>
                 <w:rStyle w:val="Hyperlink"/>
-                <w:b/>
                 <w:noProof/>
               </w:rPr>
               <w:t>c.</w:t>
@@ -2607,7 +2579,92 @@
             <w:r>
               <w:rPr>
                 <w:rStyle w:val="Hyperlink"/>
-                <w:b/>
+                <w:noProof/>
+              </w:rPr>
+              <w:t>Maquette de la page du choix de questionnaire</w:t>
+            </w:r>
+            <w:r>
+              <w:rPr>
+                <w:noProof/>
+                <w:webHidden/>
+              </w:rPr>
+              <w:tab/>
+            </w:r>
+            <w:r>
+              <w:rPr>
+                <w:noProof/>
+                <w:webHidden/>
+              </w:rPr>
+              <w:fldChar w:fldCharType="begin"/>
+            </w:r>
+            <w:r>
+              <w:rPr>
+                <w:noProof/>
+                <w:webHidden/>
+              </w:rPr>
+              <w:instrText xml:space="preserve"> PAGEREF _Toc536685777 \h </w:instrText>
+            </w:r>
+            <w:r>
+              <w:rPr>
+                <w:noProof/>
+                <w:webHidden/>
+              </w:rPr>
+            </w:r>
+            <w:r>
+              <w:rPr>
+                <w:noProof/>
+                <w:webHidden/>
+              </w:rPr>
+              <w:fldChar w:fldCharType="separate"/>
+            </w:r>
+            <w:r>
+              <w:rPr>
+                <w:noProof/>
+                <w:webHidden/>
+              </w:rPr>
+              <w:t>20</w:t>
+            </w:r>
+            <w:r>
+              <w:rPr>
+                <w:noProof/>
+                <w:webHidden/>
+              </w:rPr>
+              <w:fldChar w:fldCharType="end"/>
+            </w:r>
+          </w:hyperlink>
+        </w:p>
+        <w:p>
+          <w:pPr>
+            <w:pStyle w:val="TOC3"/>
+            <w:tabs>
+              <w:tab w:val="left" w:pos="880"/>
+              <w:tab w:val="right" w:pos="9350"/>
+            </w:tabs>
+            <w:rPr>
+              <w:rFonts w:asciiTheme="minorHAnsi" w:eastAsiaTheme="minorEastAsia" w:hAnsiTheme="minorHAnsi" w:cstheme="minorBidi"/>
+              <w:noProof/>
+              <w:lang w:val="en-US" w:eastAsia="en-US"/>
+            </w:rPr>
+          </w:pPr>
+          <w:hyperlink w:anchor="_Toc536685778" w:history="1">
+            <w:r>
+              <w:rPr>
+                <w:rStyle w:val="Hyperlink"/>
+                <w:noProof/>
+              </w:rPr>
+              <w:t>d.</w:t>
+            </w:r>
+            <w:r>
+              <w:rPr>
+                <w:rFonts w:asciiTheme="minorHAnsi" w:eastAsiaTheme="minorEastAsia" w:hAnsiTheme="minorHAnsi" w:cstheme="minorBidi"/>
+                <w:noProof/>
+                <w:lang w:val="en-US" w:eastAsia="en-US"/>
+              </w:rPr>
+              <w:tab/>
+            </w:r>
+            <w:r>
+              <w:rPr>
+                <w:rStyle w:val="Hyperlink"/>
                 <w:noProof/>
               </w:rPr>
               <w:t>Maquette de la page du jeu de test</w:t>
@@ -2631,7 +2688,7 @@
                 <w:noProof/>
                 <w:webHidden/>
               </w:rPr>
-              <w:instrText xml:space="preserve"> PAGEREF _Toc536670717 \h </w:instrText>
+              <w:instrText xml:space="preserve"> PAGEREF _Toc536685778 \h </w:instrText>
             </w:r>
             <w:r>
               <w:rPr>
@@ -2651,7 +2708,7 @@
                 <w:noProof/>
                 <w:webHidden/>
               </w:rPr>
-              <w:t>19</w:t>
+              <w:t>20</w:t>
             </w:r>
             <w:r>
               <w:rPr>
@@ -2690,19 +2747,28 @@
           <w:numId w:val="8"/>
         </w:numPr>
       </w:pPr>
-      <w:bookmarkStart w:id="2" w:name="_Toc536670691"/>
+      <w:bookmarkStart w:id="1" w:name="_Toc536685751"/>
       <w:r>
         <w:lastRenderedPageBreak/>
         <w:t>Fonctionnement du logiciel</w:t>
       </w:r>
-      <w:bookmarkEnd w:id="2"/>
+      <w:bookmarkEnd w:id="1"/>
     </w:p>
     <w:p>
       <w:pPr>
         <w:jc w:val="both"/>
       </w:pPr>
       <w:r>
-        <w:t>&lt;&lt; Play to Learn&gt;&gt; est un jeu collaboratif en milieu professionnel. Il est principalement composé de deux acteurs qui sont l’administrateur et les utilisateurs. L’administrateur permet de veiller au bon fonctionnement du système et ses tâches sont entre autres :</w:t>
+        <w:t>&lt;&lt; Play to Learn&gt;&gt; est un jeu collaboratif en milieu professionnel. Il est principalement composé de deux acteurs qui sont l’administrateur et les utilisateurs. L’adm</w:t>
+      </w:r>
+      <w:r>
+        <w:t xml:space="preserve">inistrateur par le biais de la page d’administration il est </w:t>
+      </w:r>
+      <w:r>
+        <w:t>chargé</w:t>
+      </w:r>
+      <w:r>
+        <w:t xml:space="preserve"> de :</w:t>
       </w:r>
     </w:p>
     <w:p>
@@ -2728,7 +2794,13 @@
         <w:rPr>
           <w:color w:val="000000"/>
         </w:rPr>
-        <w:t>La création des comptes d’utilisateurs.</w:t>
+        <w:t>La créa</w:t>
+      </w:r>
+      <w:r>
+        <w:rPr>
+          <w:color w:val="000000"/>
+        </w:rPr>
+        <w:t>tion des comptes d’utilisateurs et éventuellement élévation de privilèges pour en faire d’autres administrateurs.</w:t>
       </w:r>
     </w:p>
     <w:p>
@@ -2754,15 +2826,100 @@
         <w:rPr>
           <w:color w:val="000000"/>
         </w:rPr>
-        <w:t xml:space="preserve">L’alimentation de la base de données des domaines de compétences. </w:t>
-      </w:r>
-    </w:p>
-    <w:p>
-      <w:pPr>
-        <w:numPr>
-          <w:ilvl w:val="0"/>
-          <w:numId w:val="4"/>
-        </w:numPr>
+        <w:t>L’alimentation de la base de donné</w:t>
+      </w:r>
+      <w:r>
+        <w:rPr>
+          <w:color w:val="000000"/>
+        </w:rPr>
+        <w:t>es</w:t>
+      </w:r>
+      <w:r>
+        <w:rPr>
+          <w:color w:val="000000"/>
+        </w:rPr>
+        <w:t>. Ajout/Suppression/Modification</w:t>
+      </w:r>
+      <w:r>
+        <w:rPr>
+          <w:color w:val="000000"/>
+        </w:rPr>
+        <w:t xml:space="preserve"> des domaines</w:t>
+      </w:r>
+      <w:r>
+        <w:rPr>
+          <w:color w:val="000000"/>
+        </w:rPr>
+        <w:t>,</w:t>
+      </w:r>
+      <w:r>
+        <w:rPr>
+          <w:color w:val="000000"/>
+        </w:rPr>
+        <w:t xml:space="preserve"> Ajout/Suppression/Modification</w:t>
+      </w:r>
+      <w:r>
+        <w:rPr>
+          <w:color w:val="000000"/>
+        </w:rPr>
+        <w:t xml:space="preserve"> des questionnaires relatifs à chaque </w:t>
+      </w:r>
+      <w:r>
+        <w:rPr>
+          <w:color w:val="000000"/>
+        </w:rPr>
+        <w:t xml:space="preserve">domaine,  </w:t>
+      </w:r>
+      <w:r>
+        <w:rPr>
+          <w:color w:val="000000"/>
+        </w:rPr>
+        <w:t xml:space="preserve">Ajout/Suppression/Modification </w:t>
+      </w:r>
+      <w:r>
+        <w:rPr>
+          <w:color w:val="000000"/>
+        </w:rPr>
+        <w:t>des question</w:t>
+      </w:r>
+      <w:r>
+        <w:rPr>
+          <w:color w:val="000000"/>
+        </w:rPr>
+        <w:t>s rel</w:t>
+      </w:r>
+      <w:r>
+        <w:rPr>
+          <w:color w:val="000000"/>
+        </w:rPr>
+        <w:t>atives à chaque questionnaire</w:t>
+      </w:r>
+      <w:r>
+        <w:rPr>
+          <w:color w:val="000000"/>
+        </w:rPr>
+        <w:t xml:space="preserve">, Ajout/Suppression/Modification des réponses  pour chaque question. </w:t>
+      </w:r>
+    </w:p>
+    <w:p>
+      <w:pPr>
+        <w:pBdr>
+          <w:top w:val="nil"/>
+          <w:left w:val="nil"/>
+          <w:bottom w:val="nil"/>
+          <w:right w:val="nil"/>
+          <w:between w:val="nil"/>
+        </w:pBdr>
+        <w:spacing w:after="0"/>
+        <w:ind w:left="360"/>
+        <w:jc w:val="both"/>
+        <w:rPr>
+          <w:color w:val="000000"/>
+        </w:rPr>
+      </w:pPr>
+    </w:p>
+    <w:p>
+      <w:pPr>
         <w:pBdr>
           <w:top w:val="nil"/>
           <w:left w:val="nil"/>
@@ -2780,40 +2937,50 @@
         <w:rPr>
           <w:color w:val="000000"/>
         </w:rPr>
-        <w:t>La gestion des questionnaires relatifs à chaque domaine de compétences.</w:t>
-      </w:r>
-    </w:p>
-    <w:p>
-      <w:pPr>
-        <w:numPr>
-          <w:ilvl w:val="0"/>
-          <w:numId w:val="4"/>
-        </w:numPr>
-        <w:pBdr>
-          <w:top w:val="nil"/>
-          <w:left w:val="nil"/>
-          <w:bottom w:val="nil"/>
-          <w:right w:val="nil"/>
-          <w:between w:val="nil"/>
-        </w:pBdr>
+        <w:t>Comme, l’administrateur hérite de l’utilisateur, il peut aussi effectuer toutes les fonctions de l’utilisateur</w:t>
+      </w:r>
+      <w:r>
+        <w:rPr>
+          <w:color w:val="000000"/>
+        </w:rPr>
+        <w:t>.</w:t>
+      </w:r>
+    </w:p>
+    <w:p>
+      <w:pPr>
         <w:jc w:val="both"/>
-        <w:rPr>
-          <w:color w:val="000000"/>
-        </w:rPr>
-      </w:pPr>
-      <w:r>
-        <w:rPr>
-          <w:color w:val="000000"/>
-        </w:rPr>
-        <w:t>Et la gestion des niveaux de chaque domaine.</w:t>
-      </w:r>
+      </w:pPr>
     </w:p>
     <w:p>
       <w:pPr>
         <w:jc w:val="both"/>
       </w:pPr>
       <w:r>
-        <w:t xml:space="preserve">En outre, les utilisateurs sont les principaux joueurs. Ils ont tous un compte d’utilisateur ce qui leur permet d’accéder à leurs pages personnelles. Une fois l’authentification, l’utilisateur peut choisir un domaine de compétence, qu’il souhaite y tester sa compétence ou y jouer. </w:t>
+        <w:t>En outre, les utilisateurs sont les principaux joueurs.</w:t>
+      </w:r>
+      <w:r>
+        <w:t xml:space="preserve"> </w:t>
+      </w:r>
+      <w:r>
+        <w:t>Une fois l’authentification</w:t>
+      </w:r>
+      <w:r>
+        <w:t xml:space="preserve"> réalisée</w:t>
+      </w:r>
+      <w:r>
+        <w:t>, l’utilisateur peut c</w:t>
+      </w:r>
+      <w:r>
+        <w:t xml:space="preserve">hoisir un domaine de compétence dans lequel </w:t>
+      </w:r>
+      <w:r>
+        <w:t xml:space="preserve"> il souhaite</w:t>
+      </w:r>
+      <w:r>
+        <w:t xml:space="preserve"> </w:t>
+      </w:r>
+      <w:r>
+        <w:t xml:space="preserve"> jouer. </w:t>
       </w:r>
     </w:p>
     <w:p>
@@ -2829,7 +2996,13 @@
         <w:jc w:val="both"/>
       </w:pPr>
       <w:r>
-        <w:t>L’utilisateur peut passer le nombre de jeux qu’il en voudrait et de manière consécutive et pourrait aussi inviter un collègue à jouer en même temps.   Il peut aussi à tout moment se déconnecter du logiciel.</w:t>
+        <w:t>L’utilisateur peut passer le nombre de jeux qu’il en voudrait et de manière.</w:t>
+      </w:r>
+      <w:r>
+        <w:t xml:space="preserve"> </w:t>
+      </w:r>
+      <w:r>
+        <w:t>Il peut aussi à tout moment se déconnecter du logiciel.</w:t>
       </w:r>
     </w:p>
     <w:p>
@@ -2837,18 +3010,35 @@
         <w:jc w:val="both"/>
       </w:pPr>
       <w:r>
-        <w:t xml:space="preserve">Le système contient des domaines de compétences comme par exemple l’informatique, l’économie, la finance, la géographie, l’histoire etc. Chaque domaine de compétence à un ensemble de questions et cinq niveaux ce qui permet aux utilisateurs de passer d’un niveau inférieur à un niveau supérieur. A chaque passage de niveau l’utilisateur est récompensé par un prix pour l’encourager à passer à  un niveau supérieur.   </w:t>
-      </w:r>
-    </w:p>
-    <w:p>
-      <w:pPr>
-        <w:jc w:val="both"/>
-      </w:pPr>
-      <w:r>
-        <w:t>Lors du démarrage de chaque jeu après le choix du domaine de compétence, un chronomètre est mis en marche pour contrôler le temps requis,  au-delà duquel le jeu sera arrêté et l’utilisateur sera évalué ou scoré en fonction des questions répondues.</w:t>
-      </w:r>
-    </w:p>
-    <w:p/>
+        <w:t xml:space="preserve">Chaque domaine de compétence </w:t>
+      </w:r>
+      <w:r>
+        <w:t>a</w:t>
+      </w:r>
+      <w:r>
+        <w:t xml:space="preserve"> un ensemble de questions et cinq niveaux ce qui permet aux utilisateurs de passer d’un niveau i</w:t>
+      </w:r>
+      <w:r>
+        <w:t xml:space="preserve">nférieur à un niveau supérieur. Les niveaux sont débutant, moyen, </w:t>
+      </w:r>
+      <w:r>
+        <w:t>confirmé</w:t>
+      </w:r>
+      <w:r>
+        <w:t>, expert et Maitre. A chaque passage de niveau l’utilisateur débloque les questionnaires de ce niveau. Un niveau est une propriété de questionnaire, et correspond aussi à un score pour un joueur.</w:t>
+      </w:r>
+      <w:r>
+        <w:t xml:space="preserve"> Un utilisateur gagne en répondant correctement aux questions.</w:t>
+      </w:r>
+    </w:p>
+    <w:p>
+      <w:r>
+        <w:t>Play to Learn est subdivise en 3 sous parties indépendante. La partie serveur, qui implémente la logique métier, et les partie web et mobile qui ne sont que des interfaces communiquant avec le serveur par API. De ce fait, les diagrammes d’états transition sont les même pour la version web et mobile.</w:t>
+      </w:r>
+      <w:r>
+        <w:br w:type="page"/>
+      </w:r>
+    </w:p>
     <w:p>
       <w:pPr>
         <w:pStyle w:val="Heading1"/>
@@ -2857,36 +3047,30 @@
           <w:numId w:val="8"/>
         </w:numPr>
       </w:pPr>
-      <w:bookmarkStart w:id="3" w:name="_Toc536670692"/>
-      <w:r>
+      <w:bookmarkStart w:id="2" w:name="_Toc536685752"/>
+      <w:r>
+        <w:lastRenderedPageBreak/>
         <w:t>Le modèle Physique de données de la base de données</w:t>
       </w:r>
+      <w:bookmarkEnd w:id="2"/>
+    </w:p>
+    <w:p>
+      <w:pPr>
+        <w:jc w:val="both"/>
+      </w:pPr>
+      <w:r>
+        <w:t xml:space="preserve">Le modèle physique de données se présente ci-dessous : </w:t>
+      </w:r>
+    </w:p>
+    <w:p/>
+    <w:p>
+      <w:bookmarkStart w:id="3" w:name="_3znysh7" w:colFirst="0" w:colLast="0"/>
       <w:bookmarkEnd w:id="3"/>
-    </w:p>
-    <w:p>
-      <w:pPr>
-        <w:jc w:val="both"/>
-      </w:pPr>
-      <w:r>
-        <w:t xml:space="preserve">Le modèle physique de données se présente ci-dessous : </w:t>
-      </w:r>
-    </w:p>
-    <w:p>
-      <w:pPr>
-        <w:jc w:val="both"/>
-      </w:pPr>
-    </w:p>
-    <w:p/>
-    <w:p/>
-    <w:p>
-      <w:bookmarkStart w:id="4" w:name="_3znysh7" w:colFirst="0" w:colLast="0"/>
-      <w:bookmarkEnd w:id="4"/>
       <w:r>
         <w:rPr>
           <w:noProof/>
           <w:lang w:val="en-US" w:eastAsia="en-US"/>
         </w:rPr>
-        <w:lastRenderedPageBreak/>
         <w:drawing>
           <wp:inline distT="0" distB="0" distL="0" distR="0">
             <wp:extent cx="5943600" cy="4584872"/>
@@ -2937,6 +3121,7 @@
         </w:drawing>
       </w:r>
     </w:p>
+    <w:p/>
     <w:p>
       <w:pPr>
         <w:pStyle w:val="Heading1"/>
@@ -2945,11 +3130,11 @@
           <w:numId w:val="8"/>
         </w:numPr>
       </w:pPr>
-      <w:bookmarkStart w:id="5" w:name="_Toc536670693"/>
+      <w:bookmarkStart w:id="4" w:name="_Toc536685753"/>
       <w:r>
         <w:t>Définition des acteurs</w:t>
       </w:r>
-      <w:bookmarkEnd w:id="5"/>
+      <w:bookmarkEnd w:id="4"/>
     </w:p>
     <w:p>
       <w:r>
@@ -2967,7 +3152,7 @@
           <w:color w:val="000000"/>
         </w:rPr>
       </w:pPr>
-      <w:bookmarkStart w:id="6" w:name="_Toc536670694"/>
+      <w:bookmarkStart w:id="5" w:name="_Toc536685754"/>
       <w:r>
         <w:rPr>
           <w:b/>
@@ -2975,7 +3160,7 @@
         </w:rPr>
         <w:t>Utilisateur :</w:t>
       </w:r>
-      <w:bookmarkEnd w:id="6"/>
+      <w:bookmarkEnd w:id="5"/>
     </w:p>
     <w:p>
       <w:pPr>
@@ -3004,6 +3189,11 @@
     </w:p>
     <w:p>
       <w:pPr>
+        <w:pStyle w:val="ListParagraph"/>
+        <w:numPr>
+          <w:ilvl w:val="0"/>
+          <w:numId w:val="7"/>
+        </w:numPr>
         <w:pBdr>
           <w:top w:val="nil"/>
           <w:left w:val="nil"/>
@@ -3012,11 +3202,22 @@
           <w:between w:val="nil"/>
         </w:pBdr>
         <w:spacing w:after="0"/>
-        <w:ind w:left="1080"/>
         <w:rPr>
           <w:color w:val="000000"/>
         </w:rPr>
       </w:pPr>
+      <w:r>
+        <w:rPr>
+          <w:color w:val="000000"/>
+        </w:rPr>
+        <w:t>C</w:t>
+      </w:r>
+      <w:r>
+        <w:rPr>
+          <w:color w:val="000000"/>
+        </w:rPr>
+        <w:t>hanger son mot de passe</w:t>
+      </w:r>
     </w:p>
     <w:p>
       <w:pPr>
@@ -3030,7 +3231,7 @@
           <w:color w:val="000000"/>
         </w:rPr>
       </w:pPr>
-      <w:bookmarkStart w:id="7" w:name="_Toc536670695"/>
+      <w:bookmarkStart w:id="6" w:name="_Toc536685755"/>
       <w:r>
         <w:rPr>
           <w:b/>
@@ -3038,7 +3239,7 @@
         </w:rPr>
         <w:t>Administrateur :</w:t>
       </w:r>
-      <w:bookmarkEnd w:id="7"/>
+      <w:bookmarkEnd w:id="6"/>
     </w:p>
     <w:p>
       <w:r>
@@ -3092,6 +3293,7 @@
         <w:rPr>
           <w:color w:val="000000"/>
         </w:rPr>
+        <w:lastRenderedPageBreak/>
         <w:t xml:space="preserve">Gestion de la base de données de domaines des compétences ciblées et </w:t>
       </w:r>
       <w:r>
@@ -3131,38 +3333,6 @@
           <w:right w:val="nil"/>
           <w:between w:val="nil"/>
         </w:pBdr>
-        <w:spacing w:after="0"/>
-        <w:ind w:left="1080"/>
-        <w:rPr>
-          <w:color w:val="000000"/>
-        </w:rPr>
-      </w:pPr>
-    </w:p>
-    <w:p>
-      <w:pPr>
-        <w:pBdr>
-          <w:top w:val="nil"/>
-          <w:left w:val="nil"/>
-          <w:bottom w:val="nil"/>
-          <w:right w:val="nil"/>
-          <w:between w:val="nil"/>
-        </w:pBdr>
-        <w:spacing w:after="0"/>
-        <w:ind w:left="1080"/>
-        <w:rPr>
-          <w:color w:val="000000"/>
-        </w:rPr>
-      </w:pPr>
-    </w:p>
-    <w:p>
-      <w:pPr>
-        <w:pBdr>
-          <w:top w:val="nil"/>
-          <w:left w:val="nil"/>
-          <w:bottom w:val="nil"/>
-          <w:right w:val="nil"/>
-          <w:between w:val="nil"/>
-        </w:pBdr>
         <w:ind w:left="1080"/>
         <w:rPr>
           <w:color w:val="000000"/>
@@ -3180,16 +3350,15 @@
           <w:color w:val="000000"/>
         </w:rPr>
       </w:pPr>
-      <w:bookmarkStart w:id="8" w:name="_Toc536670696"/>
+      <w:bookmarkStart w:id="7" w:name="_Toc536685756"/>
       <w:r>
         <w:rPr>
           <w:b/>
           <w:color w:val="000000"/>
         </w:rPr>
-        <w:lastRenderedPageBreak/>
         <w:t>Diagramme de cas d’utilisations :</w:t>
       </w:r>
-      <w:bookmarkEnd w:id="8"/>
+      <w:bookmarkEnd w:id="7"/>
     </w:p>
     <w:p/>
     <w:p>
@@ -3245,9 +3414,6 @@
       </w:r>
     </w:p>
     <w:p/>
-    <w:p/>
-    <w:p/>
-    <w:p/>
     <w:p>
       <w:pPr>
         <w:pStyle w:val="Heading1"/>
@@ -3256,12 +3422,12 @@
           <w:numId w:val="8"/>
         </w:numPr>
       </w:pPr>
-      <w:bookmarkStart w:id="9" w:name="_Toc536670697"/>
+      <w:bookmarkStart w:id="8" w:name="_Toc536685757"/>
       <w:r>
         <w:lastRenderedPageBreak/>
         <w:t>Maquettage de l’application web et mobile</w:t>
       </w:r>
-      <w:bookmarkEnd w:id="9"/>
+      <w:bookmarkEnd w:id="8"/>
       <w:r>
         <w:t xml:space="preserve"> </w:t>
       </w:r>
@@ -3280,7 +3446,7 @@
           <w:szCs w:val="24"/>
         </w:rPr>
       </w:pPr>
-      <w:bookmarkStart w:id="10" w:name="_Toc536670698"/>
+      <w:bookmarkStart w:id="9" w:name="_Toc536685758"/>
       <w:r>
         <w:rPr>
           <w:b/>
@@ -3290,7 +3456,7 @@
         </w:rPr>
         <w:t>Maquettage de l’application web</w:t>
       </w:r>
-      <w:bookmarkEnd w:id="10"/>
+      <w:bookmarkEnd w:id="9"/>
     </w:p>
     <w:p/>
     <w:p>
@@ -3304,14 +3470,14 @@
           <w:b/>
         </w:rPr>
       </w:pPr>
-      <w:bookmarkStart w:id="11" w:name="_Toc536670699"/>
+      <w:bookmarkStart w:id="10" w:name="_Toc536685759"/>
       <w:r>
         <w:rPr>
           <w:b/>
         </w:rPr>
         <w:t>Maquette de la page d’authentification</w:t>
       </w:r>
-      <w:bookmarkEnd w:id="11"/>
+      <w:bookmarkEnd w:id="10"/>
     </w:p>
     <w:p>
       <w:pPr>
@@ -4362,14 +4528,14 @@
           <w:b/>
         </w:rPr>
       </w:pPr>
-      <w:bookmarkStart w:id="12" w:name="_Toc536670700"/>
+      <w:bookmarkStart w:id="11" w:name="_Toc536685760"/>
       <w:r>
         <w:rPr>
           <w:b/>
         </w:rPr>
         <w:t>Diagramme d’état-transition de la page d’authentification:</w:t>
       </w:r>
-      <w:bookmarkEnd w:id="12"/>
+      <w:bookmarkEnd w:id="11"/>
     </w:p>
     <w:p/>
     <w:p>
@@ -4437,7 +4603,7 @@
           <w:b/>
         </w:rPr>
       </w:pPr>
-      <w:bookmarkStart w:id="13" w:name="_Toc536670701"/>
+      <w:bookmarkStart w:id="12" w:name="_Toc536685761"/>
       <w:r>
         <w:rPr>
           <w:b/>
@@ -4445,7 +4611,7 @@
         <w:lastRenderedPageBreak/>
         <w:t>Maquette de la page d’administrateur</w:t>
       </w:r>
-      <w:bookmarkEnd w:id="13"/>
+      <w:bookmarkEnd w:id="12"/>
     </w:p>
     <w:p>
       <w:pPr>
@@ -4521,14 +4687,14 @@
           <w:b/>
         </w:rPr>
       </w:pPr>
-      <w:bookmarkStart w:id="14" w:name="_Toc536670702"/>
+      <w:bookmarkStart w:id="13" w:name="_Toc536685762"/>
       <w:r>
         <w:rPr>
           <w:b/>
         </w:rPr>
         <w:t>Maquette de la page de gestion des utilisateurs</w:t>
       </w:r>
-      <w:bookmarkEnd w:id="14"/>
+      <w:bookmarkEnd w:id="13"/>
     </w:p>
     <w:p>
       <w:pPr>
@@ -4630,7 +4796,7 @@
           <w:b/>
         </w:rPr>
       </w:pPr>
-      <w:bookmarkStart w:id="15" w:name="_Toc536670703"/>
+      <w:bookmarkStart w:id="14" w:name="_Toc536685763"/>
       <w:r>
         <w:rPr>
           <w:b/>
@@ -4656,7 +4822,7 @@
         </w:rPr>
         <w:t xml:space="preserve"> et questionnaires</w:t>
       </w:r>
-      <w:bookmarkEnd w:id="15"/>
+      <w:bookmarkEnd w:id="14"/>
     </w:p>
     <w:p>
       <w:pPr>
@@ -4666,7 +4832,7 @@
           <w:sz w:val="22"/>
         </w:rPr>
       </w:pPr>
-      <w:bookmarkStart w:id="16" w:name="_Toc536670704"/>
+      <w:bookmarkStart w:id="15" w:name="_Toc536685764"/>
       <w:r>
         <w:rPr>
           <w:sz w:val="22"/>
@@ -4703,7 +4869,7 @@
         </w:rPr>
         <w:t>des domaines</w:t>
       </w:r>
-      <w:bookmarkEnd w:id="16"/>
+      <w:bookmarkEnd w:id="15"/>
     </w:p>
     <w:p>
       <w:pPr>
@@ -4892,7 +5058,7 @@
           <w:sz w:val="22"/>
         </w:rPr>
       </w:pPr>
-      <w:bookmarkStart w:id="17" w:name="_Toc536670705"/>
+      <w:bookmarkStart w:id="16" w:name="_Toc536685765"/>
       <w:r>
         <w:rPr>
           <w:sz w:val="22"/>
@@ -4923,7 +5089,7 @@
         </w:rPr>
         <w:t>domaine</w:t>
       </w:r>
-      <w:bookmarkEnd w:id="17"/>
+      <w:bookmarkEnd w:id="16"/>
     </w:p>
     <w:p>
       <w:pPr>
@@ -5140,7 +5306,7 @@
           <w:numId w:val="2"/>
         </w:numPr>
       </w:pPr>
-      <w:bookmarkStart w:id="18" w:name="_Toc536670706"/>
+      <w:bookmarkStart w:id="17" w:name="_Toc536685766"/>
       <w:r>
         <w:t>3</w:t>
       </w:r>
@@ -5175,7 +5341,7 @@
         </w:rPr>
         <w:t>des questionnaires</w:t>
       </w:r>
-      <w:bookmarkEnd w:id="18"/>
+      <w:bookmarkEnd w:id="17"/>
     </w:p>
     <w:p>
       <w:pPr>
@@ -5315,7 +5481,7 @@
           <w:lang w:eastAsia="en-US"/>
         </w:rPr>
       </w:pPr>
-      <w:bookmarkStart w:id="19" w:name="_Toc536670707"/>
+      <w:bookmarkStart w:id="18" w:name="_Toc536685767"/>
       <w:r>
         <w:t xml:space="preserve">e. 4. </w:t>
       </w:r>
@@ -5328,7 +5494,7 @@
       <w:r>
         <w:t xml:space="preserve"> une question</w:t>
       </w:r>
-      <w:bookmarkEnd w:id="19"/>
+      <w:bookmarkEnd w:id="18"/>
     </w:p>
     <w:p>
       <w:pPr>
@@ -5442,7 +5608,7 @@
         <w:pStyle w:val="Heading4"/>
         <w:ind w:left="720"/>
       </w:pPr>
-      <w:bookmarkStart w:id="20" w:name="_Toc536670708"/>
+      <w:bookmarkStart w:id="19" w:name="_Toc536685768"/>
       <w:r>
         <w:rPr>
           <w:sz w:val="22"/>
@@ -5468,7 +5634,7 @@
       <w:r>
         <w:t xml:space="preserve"> réponses</w:t>
       </w:r>
-      <w:bookmarkEnd w:id="20"/>
+      <w:bookmarkEnd w:id="19"/>
     </w:p>
     <w:p>
       <w:pPr>
@@ -5605,13 +5771,13 @@
         <w:pStyle w:val="Heading3"/>
         <w:numPr>
           <w:ilvl w:val="0"/>
-          <w:numId w:val="3"/>
+          <w:numId w:val="2"/>
         </w:numPr>
         <w:rPr>
           <w:b/>
         </w:rPr>
       </w:pPr>
-      <w:bookmarkStart w:id="21" w:name="_Toc536670709"/>
+      <w:bookmarkStart w:id="20" w:name="_Toc536685769"/>
       <w:r>
         <w:rPr>
           <w:b/>
@@ -5619,7 +5785,7 @@
         <w:lastRenderedPageBreak/>
         <w:t>Maquette de la page d’accueil personnelle</w:t>
       </w:r>
-      <w:bookmarkEnd w:id="21"/>
+      <w:bookmarkEnd w:id="20"/>
     </w:p>
     <w:p>
       <w:r>
@@ -5628,7 +5794,7 @@
           <w:lang w:val="en-US" w:eastAsia="en-US"/>
         </w:rPr>
         <w:drawing>
-          <wp:inline distT="0" distB="0" distL="0" distR="0" wp14:anchorId="1BC9D576" wp14:editId="290EE07E">
+          <wp:inline distT="0" distB="0" distL="0" distR="0" wp14:anchorId="1B540F13" wp14:editId="02D2FB09">
             <wp:extent cx="5782293" cy="2648178"/>
             <wp:effectExtent l="0" t="0" r="0" b="0"/>
             <wp:docPr id="10" name="image15.png" descr="C:\Users\moham\Documents\SOPRA STERIA PROJECT\pagepersogood.png"/>
@@ -5946,7 +6112,7 @@
                 <w:lang w:val="en-US" w:eastAsia="en-US"/>
               </w:rPr>
               <w:drawing>
-                <wp:inline distT="0" distB="0" distL="114300" distR="114300" wp14:anchorId="3AC70655" wp14:editId="004ACC71">
+                <wp:inline distT="0" distB="0" distL="114300" distR="114300" wp14:anchorId="72F54569" wp14:editId="4674AF61">
                   <wp:extent cx="4019550" cy="1685925"/>
                   <wp:effectExtent l="0" t="0" r="0" b="0"/>
                   <wp:docPr id="14" name="image16.png"/>
@@ -6152,29 +6318,23 @@
         <w:pStyle w:val="Heading3"/>
         <w:numPr>
           <w:ilvl w:val="0"/>
-          <w:numId w:val="3"/>
+          <w:numId w:val="2"/>
         </w:numPr>
         <w:rPr>
           <w:b/>
         </w:rPr>
       </w:pPr>
-      <w:bookmarkStart w:id="22" w:name="_Toc536670710"/>
+      <w:bookmarkStart w:id="21" w:name="_Toc536685770"/>
       <w:r>
         <w:rPr>
           <w:b/>
         </w:rPr>
-        <w:t>Diagramme d’état-transition de la page personnelle:</w:t>
-      </w:r>
-      <w:bookmarkEnd w:id="22"/>
-    </w:p>
-    <w:p>
-      <w:pPr>
-        <w:ind w:left="720"/>
-      </w:pPr>
-    </w:p>
-    <w:p>
-      <w:pPr>
-        <w:ind w:left="720"/>
+        <w:t>Maquette du choix du questionnaire</w:t>
+      </w:r>
+      <w:bookmarkEnd w:id="21"/>
+    </w:p>
+    <w:p>
+      <w:pPr>
         <w:jc w:val="center"/>
       </w:pPr>
       <w:r>
@@ -6183,34 +6343,47 @@
           <w:lang w:val="en-US" w:eastAsia="en-US"/>
         </w:rPr>
         <w:drawing>
-          <wp:inline distT="114300" distB="114300" distL="114300" distR="114300" wp14:anchorId="5091AB32" wp14:editId="7F617414">
-            <wp:extent cx="2062163" cy="3210170"/>
+          <wp:inline distT="0" distB="0" distL="0" distR="0" wp14:anchorId="7CAD4FFA" wp14:editId="1FE219FE">
+            <wp:extent cx="5048250" cy="2859320"/>
             <wp:effectExtent l="0" t="0" r="0" b="0"/>
-            <wp:docPr id="2" name="image14.png"/>
-            <wp:cNvGraphicFramePr/>
+            <wp:docPr id="2" name="Picture 2" descr="C:\Users\moham\Documents\SOPRA STERIA PROJECT\choix du questionnaire.png"/>
+            <wp:cNvGraphicFramePr>
+              <a:graphicFrameLocks xmlns:a="http://schemas.openxmlformats.org/drawingml/2006/main" noChangeAspect="1"/>
+            </wp:cNvGraphicFramePr>
             <a:graphic xmlns:a="http://schemas.openxmlformats.org/drawingml/2006/main">
               <a:graphicData uri="http://schemas.openxmlformats.org/drawingml/2006/picture">
                 <pic:pic xmlns:pic="http://schemas.openxmlformats.org/drawingml/2006/picture">
                   <pic:nvPicPr>
-                    <pic:cNvPr id="0" name="image14.png"/>
-                    <pic:cNvPicPr preferRelativeResize="0"/>
+                    <pic:cNvPr id="0" name="Picture 1" descr="C:\Users\moham\Documents\SOPRA STERIA PROJECT\choix du questionnaire.png"/>
+                    <pic:cNvPicPr>
+                      <a:picLocks noChangeAspect="1" noChangeArrowheads="1"/>
+                    </pic:cNvPicPr>
                   </pic:nvPicPr>
                   <pic:blipFill>
-                    <a:blip r:embed="rId24"/>
+                    <a:blip r:embed="rId24">
+                      <a:extLst>
+                        <a:ext uri="{28A0092B-C50C-407E-A947-70E740481C1C}">
+                          <a14:useLocalDpi xmlns:a14="http://schemas.microsoft.com/office/drawing/2010/main" val="0"/>
+                        </a:ext>
+                      </a:extLst>
+                    </a:blip>
                     <a:srcRect/>
                     <a:stretch>
                       <a:fillRect/>
                     </a:stretch>
                   </pic:blipFill>
-                  <pic:spPr>
+                  <pic:spPr bwMode="auto">
                     <a:xfrm>
                       <a:off x="0" y="0"/>
-                      <a:ext cx="2062163" cy="3210170"/>
+                      <a:ext cx="5048250" cy="2859320"/>
                     </a:xfrm>
                     <a:prstGeom prst="rect">
                       <a:avLst/>
                     </a:prstGeom>
-                    <a:ln/>
+                    <a:noFill/>
+                    <a:ln>
+                      <a:noFill/>
+                    </a:ln>
                   </pic:spPr>
                 </pic:pic>
               </a:graphicData>
@@ -6220,24 +6393,54 @@
       </w:r>
     </w:p>
     <w:p>
+      <w:r>
+        <w:t>Le</w:t>
+      </w:r>
+      <w:r>
+        <w:t xml:space="preserve"> Botton Go est désactivé pour le questionnaire </w:t>
+      </w:r>
+      <w:r>
+        <w:rPr>
+          <w:i/>
+        </w:rPr>
+        <w:t>n</w:t>
+      </w:r>
+      <w:r>
+        <w:t xml:space="preserve"> car il s’activera quand le joueur aura </w:t>
+      </w:r>
+      <w:r>
+        <w:t xml:space="preserve">atteint </w:t>
+      </w:r>
+      <w:r>
+        <w:t xml:space="preserve">le niveau maitre.  </w:t>
+      </w:r>
+      <w:r>
+        <w:t xml:space="preserve"> </w:t>
+      </w:r>
+      <w:r>
+        <w:br w:type="page"/>
+      </w:r>
+    </w:p>
+    <w:p>
       <w:pPr>
         <w:pStyle w:val="Heading3"/>
         <w:numPr>
           <w:ilvl w:val="0"/>
-          <w:numId w:val="3"/>
+          <w:numId w:val="2"/>
         </w:numPr>
         <w:rPr>
           <w:b/>
         </w:rPr>
       </w:pPr>
-      <w:bookmarkStart w:id="23" w:name="_Toc536670711"/>
+      <w:bookmarkStart w:id="22" w:name="_Toc536685771"/>
       <w:r>
         <w:rPr>
           <w:b/>
         </w:rPr>
+        <w:lastRenderedPageBreak/>
         <w:t>Maquette de la page du jeu</w:t>
       </w:r>
-      <w:bookmarkEnd w:id="23"/>
+      <w:bookmarkEnd w:id="22"/>
     </w:p>
     <w:p>
       <w:pPr>
@@ -6248,9 +6451,8 @@
           <w:noProof/>
           <w:lang w:val="en-US" w:eastAsia="en-US"/>
         </w:rPr>
-        <w:lastRenderedPageBreak/>
         <w:drawing>
-          <wp:inline distT="0" distB="0" distL="0" distR="0">
+          <wp:inline distT="0" distB="0" distL="0" distR="0" wp14:anchorId="400BD59A" wp14:editId="210E54DB">
             <wp:extent cx="5934710" cy="3364230"/>
             <wp:effectExtent l="0" t="0" r="8890" b="7620"/>
             <wp:docPr id="39" name="Picture 39"/>
@@ -6301,7 +6503,16 @@
     </w:p>
     <w:p>
       <w:r>
-        <w:t>Comme, on a des groupes check-box, le joueur peut choisir plus d’une réponse.</w:t>
+        <w:t>Comme, on a des groupes check-box, le joueur peut choisir plus d’une réponse</w:t>
+      </w:r>
+      <w:r>
+        <w:t xml:space="preserve"> ou aucune</w:t>
+      </w:r>
+      <w:r>
+        <w:t>.</w:t>
+      </w:r>
+      <w:r>
+        <w:t xml:space="preserve"> </w:t>
       </w:r>
     </w:p>
     <w:tbl>
@@ -6455,6 +6666,54 @@
             <w:r>
               <w:t>I3</w:t>
             </w:r>
+          </w:p>
+        </w:tc>
+      </w:tr>
+      <w:tr>
+        <w:tc>
+          <w:tcPr>
+            <w:tcW w:w="2425" w:type="dxa"/>
+          </w:tcPr>
+          <w:p>
+            <w:pPr>
+              <w:jc w:val="center"/>
+            </w:pPr>
+            <w:r>
+              <w:t>Déconnecter</w:t>
+            </w:r>
+          </w:p>
+        </w:tc>
+        <w:tc>
+          <w:tcPr>
+            <w:tcW w:w="2249" w:type="dxa"/>
+          </w:tcPr>
+          <w:p>
+            <w:pPr>
+              <w:jc w:val="center"/>
+            </w:pPr>
+          </w:p>
+        </w:tc>
+        <w:tc>
+          <w:tcPr>
+            <w:tcW w:w="2338" w:type="dxa"/>
+          </w:tcPr>
+          <w:p>
+            <w:pPr>
+              <w:jc w:val="center"/>
+            </w:pPr>
+            <w:r>
+              <w:t>A4</w:t>
+            </w:r>
+          </w:p>
+        </w:tc>
+        <w:tc>
+          <w:tcPr>
+            <w:tcW w:w="2338" w:type="dxa"/>
+          </w:tcPr>
+          <w:p>
+            <w:pPr>
+              <w:jc w:val="center"/>
+            </w:pPr>
           </w:p>
         </w:tc>
       </w:tr>
@@ -6536,11 +6795,44 @@
               <w:t xml:space="preserve"> et afficher le pop-up de fin de questionnaires </w:t>
             </w:r>
           </w:p>
-          <w:p/>
-          <w:p/>
+        </w:tc>
+      </w:tr>
+      <w:tr>
+        <w:tc>
+          <w:tcPr>
+            <w:tcW w:w="455" w:type="dxa"/>
+          </w:tcPr>
+          <w:p>
+            <w:r>
+              <w:t>A4</w:t>
+            </w:r>
+          </w:p>
+        </w:tc>
+        <w:tc>
+          <w:tcPr>
+            <w:tcW w:w="8895" w:type="dxa"/>
+          </w:tcPr>
+          <w:p>
+            <w:r>
+              <w:t xml:space="preserve">L’utilisateur se déconnecte et perd sa progression non validée </w:t>
+            </w:r>
+            <w:r>
+              <w:t xml:space="preserve">et est redirigé </w:t>
+            </w:r>
+            <w:r>
+              <w:t>a</w:t>
+            </w:r>
+            <w:r>
+              <w:t xml:space="preserve"> la page de login</w:t>
+            </w:r>
+          </w:p>
         </w:tc>
       </w:tr>
     </w:tbl>
+    <w:p/>
+    <w:p/>
+    <w:p/>
+    <w:p/>
     <w:p/>
     <w:tbl>
       <w:tblPr>
@@ -6690,20 +6982,18 @@
       </w:tr>
     </w:tbl>
     <w:p/>
-    <w:p/>
-    <w:p/>
-    <w:p/>
-    <w:p/>
-    <w:p/>
-    <w:p>
+    <w:p>
+      <w:r>
+        <w:lastRenderedPageBreak/>
+        <w:br/>
+      </w:r>
       <w:r>
         <w:rPr>
           <w:noProof/>
           <w:lang w:val="en-US" w:eastAsia="en-US"/>
         </w:rPr>
-        <w:lastRenderedPageBreak/>
         <w:drawing>
-          <wp:inline distT="0" distB="0" distL="0" distR="0">
+          <wp:inline distT="0" distB="0" distL="0" distR="0" wp14:anchorId="3DDA1C37" wp14:editId="73794ED5">
             <wp:extent cx="5943600" cy="3383280"/>
             <wp:effectExtent l="0" t="0" r="0" b="7620"/>
             <wp:docPr id="27" name="Picture 27"/>
@@ -6753,22 +7043,18 @@
       </w:r>
     </w:p>
     <w:p/>
-    <w:p/>
-    <w:p/>
-    <w:p/>
-    <w:p/>
     <w:p>
       <w:pPr>
         <w:pStyle w:val="Heading3"/>
         <w:numPr>
           <w:ilvl w:val="0"/>
-          <w:numId w:val="3"/>
+          <w:numId w:val="2"/>
         </w:numPr>
         <w:rPr>
           <w:b/>
         </w:rPr>
       </w:pPr>
-      <w:bookmarkStart w:id="24" w:name="_Toc536670712"/>
+      <w:bookmarkStart w:id="23" w:name="_Toc536685772"/>
       <w:r>
         <w:rPr>
           <w:b/>
@@ -6779,9 +7065,15 @@
         <w:rPr>
           <w:b/>
         </w:rPr>
-        <w:t xml:space="preserve"> du jeu </w:t>
-      </w:r>
-      <w:bookmarkEnd w:id="24"/>
+        <w:t xml:space="preserve"> du jeu</w:t>
+      </w:r>
+      <w:bookmarkEnd w:id="23"/>
+      <w:r>
+        <w:rPr>
+          <w:b/>
+        </w:rPr>
+        <w:t xml:space="preserve"> </w:t>
+      </w:r>
     </w:p>
     <w:p>
       <w:pPr>
@@ -6793,7 +7085,7 @@
           <w:lang w:val="en-US" w:eastAsia="en-US"/>
         </w:rPr>
         <w:drawing>
-          <wp:inline distT="0" distB="0" distL="0" distR="0">
+          <wp:inline distT="0" distB="0" distL="0" distR="0" wp14:anchorId="0FD22DF4" wp14:editId="0D39A4C3">
             <wp:extent cx="2835408" cy="2540909"/>
             <wp:effectExtent l="0" t="0" r="3175" b="0"/>
             <wp:docPr id="30" name="Picture 30"/>
@@ -6845,18 +7137,17 @@
         <w:pStyle w:val="Heading3"/>
         <w:numPr>
           <w:ilvl w:val="0"/>
-          <w:numId w:val="3"/>
+          <w:numId w:val="2"/>
         </w:numPr>
       </w:pPr>
-      <w:bookmarkStart w:id="25" w:name="_Toc536670713"/>
+      <w:bookmarkStart w:id="24" w:name="_Toc536685773"/>
       <w:r>
         <w:rPr>
           <w:b/>
         </w:rPr>
-        <w:lastRenderedPageBreak/>
         <w:t>Diagramme d’état-transition pour la gestion des compétences et questionnaires</w:t>
       </w:r>
-      <w:bookmarkEnd w:id="25"/>
+      <w:bookmarkEnd w:id="24"/>
       <w:r>
         <w:rPr>
           <w:b/>
@@ -6873,6 +7164,7 @@
           <w:noProof/>
           <w:lang w:val="en-US" w:eastAsia="en-US"/>
         </w:rPr>
+        <w:lastRenderedPageBreak/>
         <w:drawing>
           <wp:inline distT="0" distB="0" distL="0" distR="0">
             <wp:extent cx="2714625" cy="4037558"/>
@@ -6943,7 +7235,7 @@
           <w:szCs w:val="24"/>
         </w:rPr>
       </w:pPr>
-      <w:bookmarkStart w:id="26" w:name="_Toc536670714"/>
+      <w:bookmarkStart w:id="25" w:name="_Toc536685774"/>
       <w:r>
         <w:rPr>
           <w:b/>
@@ -6953,7 +7245,7 @@
         </w:rPr>
         <w:t>Maquettage de l’application mobile</w:t>
       </w:r>
-      <w:bookmarkEnd w:id="26"/>
+      <w:bookmarkEnd w:id="25"/>
     </w:p>
     <w:p/>
     <w:p>
@@ -6964,14 +7256,14 @@
           <w:numId w:val="5"/>
         </w:numPr>
       </w:pPr>
-      <w:bookmarkStart w:id="27" w:name="_Toc536670715"/>
+      <w:bookmarkStart w:id="26" w:name="_Toc536685775"/>
       <w:r>
         <w:rPr>
           <w:b/>
         </w:rPr>
         <w:t>Maquette de la page d’authentification</w:t>
       </w:r>
-      <w:bookmarkEnd w:id="27"/>
+      <w:bookmarkEnd w:id="26"/>
     </w:p>
     <w:p>
       <w:pPr>
@@ -7044,14 +7336,14 @@
           <w:numId w:val="5"/>
         </w:numPr>
       </w:pPr>
-      <w:bookmarkStart w:id="28" w:name="_Toc536670716"/>
+      <w:bookmarkStart w:id="27" w:name="_Toc536685776"/>
       <w:r>
         <w:rPr>
           <w:b/>
         </w:rPr>
         <w:t>Maquette de la page d’accueil personnelle</w:t>
       </w:r>
-      <w:bookmarkEnd w:id="28"/>
+      <w:bookmarkEnd w:id="27"/>
     </w:p>
     <w:p/>
     <w:p>
@@ -7131,34 +7423,70 @@
     </w:p>
     <w:p>
       <w:pPr>
+        <w:jc w:val="center"/>
+      </w:pPr>
+    </w:p>
+    <w:p>
+      <w:pPr>
+        <w:jc w:val="center"/>
+      </w:pPr>
+    </w:p>
+    <w:p>
+      <w:pPr>
+        <w:jc w:val="center"/>
+      </w:pPr>
+    </w:p>
+    <w:p>
+      <w:pPr>
+        <w:jc w:val="center"/>
+      </w:pPr>
+    </w:p>
+    <w:p>
+      <w:pPr>
+        <w:jc w:val="center"/>
+      </w:pPr>
+    </w:p>
+    <w:p>
+      <w:pPr>
+        <w:jc w:val="center"/>
+      </w:pPr>
+    </w:p>
+    <w:p>
+      <w:pPr>
+        <w:jc w:val="center"/>
+      </w:pPr>
+    </w:p>
+    <w:p>
+      <w:pPr>
         <w:pStyle w:val="Heading3"/>
         <w:numPr>
           <w:ilvl w:val="0"/>
           <w:numId w:val="5"/>
         </w:numPr>
-      </w:pPr>
-      <w:bookmarkStart w:id="29" w:name="_Toc536670717"/>
-      <w:r>
         <w:rPr>
           <w:b/>
         </w:rPr>
-        <w:t>Maquette de la page du jeu de test</w:t>
-      </w:r>
-      <w:bookmarkEnd w:id="29"/>
+      </w:pPr>
+      <w:bookmarkStart w:id="28" w:name="_Toc536685777"/>
       <w:r>
         <w:rPr>
           <w:b/>
         </w:rPr>
-        <w:t xml:space="preserve"> </w:t>
-      </w:r>
+        <w:lastRenderedPageBreak/>
+        <w:t xml:space="preserve">Maquette </w:t>
+      </w:r>
+      <w:r>
+        <w:rPr>
+          <w:b/>
+        </w:rPr>
+        <w:t>de la page du choix de questionnaire</w:t>
+      </w:r>
+      <w:bookmarkEnd w:id="28"/>
     </w:p>
     <w:p>
       <w:pPr>
         <w:jc w:val="center"/>
       </w:pPr>
-      <w:r>
-        <w:t xml:space="preserve"> </w:t>
-      </w:r>
     </w:p>
     <w:p>
       <w:pPr>
@@ -7169,12 +7497,11 @@
           <w:noProof/>
           <w:lang w:val="en-US" w:eastAsia="en-US"/>
         </w:rPr>
-        <w:lastRenderedPageBreak/>
         <w:drawing>
           <wp:inline distT="0" distB="0" distL="0" distR="0">
-            <wp:extent cx="2650991" cy="6126425"/>
-            <wp:effectExtent l="0" t="0" r="0" b="8255"/>
-            <wp:docPr id="35" name="Picture 35" descr="C:\Users\moham\Documents\SOPRA STERIA PROJECT\Doc-Projets\Test_page.png"/>
+            <wp:extent cx="2867025" cy="6618624"/>
+            <wp:effectExtent l="0" t="0" r="0" b="0"/>
+            <wp:docPr id="5" name="Picture 5" descr="C:\Users\moham\Documents\SOPRA STERIA PROJECT\Doc-Projets\page d'acceuil\page d'acceuil.png"/>
             <wp:cNvGraphicFramePr>
               <a:graphicFrameLocks xmlns:a="http://schemas.openxmlformats.org/drawingml/2006/main" noChangeAspect="1"/>
             </wp:cNvGraphicFramePr>
@@ -7182,7 +7509,7 @@
               <a:graphicData uri="http://schemas.openxmlformats.org/drawingml/2006/picture">
                 <pic:pic xmlns:pic="http://schemas.openxmlformats.org/drawingml/2006/picture">
                   <pic:nvPicPr>
-                    <pic:cNvPr id="0" name="Picture 11" descr="C:\Users\moham\Documents\SOPRA STERIA PROJECT\Doc-Projets\Test_page.png"/>
+                    <pic:cNvPr id="0" name="Picture 3" descr="C:\Users\moham\Documents\SOPRA STERIA PROJECT\Doc-Projets\page d'acceuil\page d'acceuil.png"/>
                     <pic:cNvPicPr>
                       <a:picLocks noChangeAspect="1" noChangeArrowheads="1"/>
                     </pic:cNvPicPr>
@@ -7203,7 +7530,7 @@
                   <pic:spPr bwMode="auto">
                     <a:xfrm>
                       <a:off x="0" y="0"/>
-                      <a:ext cx="2664923" cy="6158621"/>
+                      <a:ext cx="2873046" cy="6632523"/>
                     </a:xfrm>
                     <a:prstGeom prst="rect">
                       <a:avLst/>
@@ -7224,6 +7551,397 @@
       <w:pPr>
         <w:jc w:val="center"/>
       </w:pPr>
+    </w:p>
+    <w:p>
+      <w:pPr>
+        <w:jc w:val="center"/>
+      </w:pPr>
+    </w:p>
+    <w:p>
+      <w:pPr>
+        <w:pStyle w:val="Heading3"/>
+        <w:numPr>
+          <w:ilvl w:val="0"/>
+          <w:numId w:val="5"/>
+        </w:numPr>
+      </w:pPr>
+      <w:bookmarkStart w:id="29" w:name="_Toc536685778"/>
+      <w:r>
+        <w:rPr>
+          <w:b/>
+        </w:rPr>
+        <w:t>Maquette de la page du jeu de test</w:t>
+      </w:r>
+      <w:bookmarkEnd w:id="29"/>
+      <w:r>
+        <w:rPr>
+          <w:b/>
+        </w:rPr>
+        <w:t xml:space="preserve"> </w:t>
+      </w:r>
+    </w:p>
+    <w:p>
+      <w:pPr>
+        <w:jc w:val="center"/>
+      </w:pPr>
+      <w:r>
+        <w:lastRenderedPageBreak/>
+        <w:t xml:space="preserve"> </w:t>
+      </w:r>
+      <w:r>
+        <w:rPr>
+          <w:noProof/>
+          <w:lang w:val="en-US" w:eastAsia="en-US"/>
+        </w:rPr>
+        <w:drawing>
+          <wp:inline distT="0" distB="0" distL="0" distR="0">
+            <wp:extent cx="3280166" cy="7572375"/>
+            <wp:effectExtent l="0" t="0" r="0" b="0"/>
+            <wp:docPr id="16" name="Picture 16" descr="C:\Users\moham\Documents\SOPRA STERIA PROJECT\Doc-Projets\Test_page.png"/>
+            <wp:cNvGraphicFramePr>
+              <a:graphicFrameLocks xmlns:a="http://schemas.openxmlformats.org/drawingml/2006/main" noChangeAspect="1"/>
+            </wp:cNvGraphicFramePr>
+            <a:graphic xmlns:a="http://schemas.openxmlformats.org/drawingml/2006/main">
+              <a:graphicData uri="http://schemas.openxmlformats.org/drawingml/2006/picture">
+                <pic:pic xmlns:pic="http://schemas.openxmlformats.org/drawingml/2006/picture">
+                  <pic:nvPicPr>
+                    <pic:cNvPr id="0" name="Picture 4" descr="C:\Users\moham\Documents\SOPRA STERIA PROJECT\Doc-Projets\Test_page.png"/>
+                    <pic:cNvPicPr>
+                      <a:picLocks noChangeAspect="1" noChangeArrowheads="1"/>
+                    </pic:cNvPicPr>
+                  </pic:nvPicPr>
+                  <pic:blipFill>
+                    <a:blip r:embed="rId32">
+                      <a:extLst>
+                        <a:ext uri="{28A0092B-C50C-407E-A947-70E740481C1C}">
+                          <a14:useLocalDpi xmlns:a14="http://schemas.microsoft.com/office/drawing/2010/main" val="0"/>
+                        </a:ext>
+                      </a:extLst>
+                    </a:blip>
+                    <a:srcRect/>
+                    <a:stretch>
+                      <a:fillRect/>
+                    </a:stretch>
+                  </pic:blipFill>
+                  <pic:spPr bwMode="auto">
+                    <a:xfrm>
+                      <a:off x="0" y="0"/>
+                      <a:ext cx="3282380" cy="7577487"/>
+                    </a:xfrm>
+                    <a:prstGeom prst="rect">
+                      <a:avLst/>
+                    </a:prstGeom>
+                    <a:noFill/>
+                    <a:ln>
+                      <a:noFill/>
+                    </a:ln>
+                  </pic:spPr>
+                </pic:pic>
+              </a:graphicData>
+            </a:graphic>
+          </wp:inline>
+        </w:drawing>
+      </w:r>
+    </w:p>
+    <w:p>
+      <w:pPr>
+        <w:jc w:val="center"/>
+      </w:pPr>
+    </w:p>
+    <w:p/>
+    <w:tbl>
+      <w:tblPr>
+        <w:tblStyle w:val="ac"/>
+        <w:tblW w:w="9350" w:type="dxa"/>
+        <w:tblInd w:w="0" w:type="dxa"/>
+        <w:tblBorders>
+          <w:top w:val="single" w:sz="4" w:space="0" w:color="000000"/>
+          <w:left w:val="single" w:sz="4" w:space="0" w:color="000000"/>
+          <w:bottom w:val="single" w:sz="4" w:space="0" w:color="000000"/>
+          <w:right w:val="single" w:sz="4" w:space="0" w:color="000000"/>
+          <w:insideH w:val="single" w:sz="4" w:space="0" w:color="000000"/>
+          <w:insideV w:val="single" w:sz="4" w:space="0" w:color="000000"/>
+        </w:tblBorders>
+        <w:tblLayout w:type="fixed"/>
+        <w:tblLook w:val="0400" w:firstRow="0" w:lastRow="0" w:firstColumn="0" w:lastColumn="0" w:noHBand="0" w:noVBand="1"/>
+      </w:tblPr>
+      <w:tblGrid>
+        <w:gridCol w:w="2425"/>
+        <w:gridCol w:w="2249"/>
+        <w:gridCol w:w="2338"/>
+        <w:gridCol w:w="2338"/>
+      </w:tblGrid>
+      <w:tr>
+        <w:tc>
+          <w:tcPr>
+            <w:tcW w:w="2425" w:type="dxa"/>
+          </w:tcPr>
+          <w:p>
+            <w:pPr>
+              <w:jc w:val="center"/>
+              <w:rPr>
+                <w:b/>
+              </w:rPr>
+            </w:pPr>
+            <w:r>
+              <w:rPr>
+                <w:b/>
+              </w:rPr>
+              <w:lastRenderedPageBreak/>
+              <w:t>Boutons</w:t>
+            </w:r>
+          </w:p>
+        </w:tc>
+        <w:tc>
+          <w:tcPr>
+            <w:tcW w:w="2249" w:type="dxa"/>
+          </w:tcPr>
+          <w:p>
+            <w:pPr>
+              <w:jc w:val="center"/>
+              <w:rPr>
+                <w:b/>
+              </w:rPr>
+            </w:pPr>
+            <w:r>
+              <w:rPr>
+                <w:b/>
+              </w:rPr>
+              <w:t>Gestion</w:t>
+            </w:r>
+          </w:p>
+        </w:tc>
+        <w:tc>
+          <w:tcPr>
+            <w:tcW w:w="2338" w:type="dxa"/>
+          </w:tcPr>
+          <w:p>
+            <w:pPr>
+              <w:jc w:val="center"/>
+              <w:rPr>
+                <w:b/>
+              </w:rPr>
+            </w:pPr>
+            <w:r>
+              <w:rPr>
+                <w:b/>
+              </w:rPr>
+              <w:t>Action</w:t>
+            </w:r>
+          </w:p>
+        </w:tc>
+        <w:tc>
+          <w:tcPr>
+            <w:tcW w:w="2338" w:type="dxa"/>
+          </w:tcPr>
+          <w:p>
+            <w:pPr>
+              <w:jc w:val="center"/>
+              <w:rPr>
+                <w:b/>
+              </w:rPr>
+            </w:pPr>
+            <w:r>
+              <w:rPr>
+                <w:b/>
+              </w:rPr>
+              <w:t>Initialisation</w:t>
+            </w:r>
+          </w:p>
+        </w:tc>
+      </w:tr>
+      <w:tr>
+        <w:tc>
+          <w:tcPr>
+            <w:tcW w:w="2425" w:type="dxa"/>
+          </w:tcPr>
+          <w:p>
+            <w:pPr>
+              <w:jc w:val="center"/>
+            </w:pPr>
+            <w:r>
+              <w:t>Valider</w:t>
+            </w:r>
+          </w:p>
+        </w:tc>
+        <w:tc>
+          <w:tcPr>
+            <w:tcW w:w="2249" w:type="dxa"/>
+          </w:tcPr>
+          <w:p>
+            <w:pPr>
+              <w:jc w:val="center"/>
+            </w:pPr>
+          </w:p>
+        </w:tc>
+        <w:tc>
+          <w:tcPr>
+            <w:tcW w:w="2338" w:type="dxa"/>
+          </w:tcPr>
+          <w:p>
+            <w:pPr>
+              <w:jc w:val="center"/>
+            </w:pPr>
+            <w:r>
+              <w:t>A5</w:t>
+            </w:r>
+          </w:p>
+        </w:tc>
+        <w:tc>
+          <w:tcPr>
+            <w:tcW w:w="2338" w:type="dxa"/>
+          </w:tcPr>
+          <w:p>
+            <w:pPr>
+              <w:jc w:val="center"/>
+            </w:pPr>
+          </w:p>
+        </w:tc>
+      </w:tr>
+    </w:tbl>
+    <w:p/>
+    <w:tbl>
+      <w:tblPr>
+        <w:tblStyle w:val="ad"/>
+        <w:tblW w:w="9350" w:type="dxa"/>
+        <w:tblInd w:w="0" w:type="dxa"/>
+        <w:tblBorders>
+          <w:top w:val="single" w:sz="4" w:space="0" w:color="000000"/>
+          <w:left w:val="single" w:sz="4" w:space="0" w:color="000000"/>
+          <w:bottom w:val="single" w:sz="4" w:space="0" w:color="000000"/>
+          <w:right w:val="single" w:sz="4" w:space="0" w:color="000000"/>
+          <w:insideH w:val="single" w:sz="4" w:space="0" w:color="000000"/>
+          <w:insideV w:val="single" w:sz="4" w:space="0" w:color="000000"/>
+        </w:tblBorders>
+        <w:tblLayout w:type="fixed"/>
+        <w:tblLook w:val="0400" w:firstRow="0" w:lastRow="0" w:firstColumn="0" w:lastColumn="0" w:noHBand="0" w:noVBand="1"/>
+      </w:tblPr>
+      <w:tblGrid>
+        <w:gridCol w:w="455"/>
+        <w:gridCol w:w="8895"/>
+      </w:tblGrid>
+      <w:tr>
+        <w:tc>
+          <w:tcPr>
+            <w:tcW w:w="455" w:type="dxa"/>
+          </w:tcPr>
+          <w:p>
+            <w:r>
+              <w:t>#</w:t>
+            </w:r>
+          </w:p>
+        </w:tc>
+        <w:tc>
+          <w:tcPr>
+            <w:tcW w:w="8895" w:type="dxa"/>
+          </w:tcPr>
+          <w:p>
+            <w:pPr>
+              <w:rPr>
+                <w:b/>
+              </w:rPr>
+            </w:pPr>
+            <w:r>
+              <w:rPr>
+                <w:b/>
+              </w:rPr>
+              <w:t>Règles d’actions</w:t>
+            </w:r>
+          </w:p>
+        </w:tc>
+      </w:tr>
+      <w:tr>
+        <w:tc>
+          <w:tcPr>
+            <w:tcW w:w="455" w:type="dxa"/>
+          </w:tcPr>
+          <w:p>
+            <w:r>
+              <w:t>A5</w:t>
+            </w:r>
+          </w:p>
+        </w:tc>
+        <w:tc>
+          <w:tcPr>
+            <w:tcW w:w="8895" w:type="dxa"/>
+          </w:tcPr>
+          <w:p>
+            <w:r>
+              <w:t xml:space="preserve">Evaluer le joueur, enregistrer le score et afficher le pop-up de fin de questionnaires </w:t>
+            </w:r>
+          </w:p>
+        </w:tc>
+      </w:tr>
+    </w:tbl>
+    <w:p/>
+    <w:p/>
+    <w:p>
+      <w:pPr>
+        <w:jc w:val="center"/>
+      </w:pPr>
+      <w:r>
+        <w:rPr>
+          <w:noProof/>
+          <w:lang w:val="en-US" w:eastAsia="en-US"/>
+        </w:rPr>
+        <w:drawing>
+          <wp:inline distT="0" distB="0" distL="0" distR="0">
+            <wp:extent cx="3200400" cy="6309360"/>
+            <wp:effectExtent l="0" t="0" r="0" b="0"/>
+            <wp:docPr id="21" name="Picture 21"/>
+            <wp:cNvGraphicFramePr>
+              <a:graphicFrameLocks xmlns:a="http://schemas.openxmlformats.org/drawingml/2006/main" noChangeAspect="1"/>
+            </wp:cNvGraphicFramePr>
+            <a:graphic xmlns:a="http://schemas.openxmlformats.org/drawingml/2006/main">
+              <a:graphicData uri="http://schemas.openxmlformats.org/drawingml/2006/picture">
+                <pic:pic xmlns:pic="http://schemas.openxmlformats.org/drawingml/2006/picture">
+                  <pic:nvPicPr>
+                    <pic:cNvPr id="0" name="Picture 2"/>
+                    <pic:cNvPicPr>
+                      <a:picLocks noChangeAspect="1" noChangeArrowheads="1"/>
+                    </pic:cNvPicPr>
+                  </pic:nvPicPr>
+                  <pic:blipFill>
+                    <a:blip r:embed="rId33">
+                      <a:extLst>
+                        <a:ext uri="{28A0092B-C50C-407E-A947-70E740481C1C}">
+                          <a14:useLocalDpi xmlns:a14="http://schemas.microsoft.com/office/drawing/2010/main" val="0"/>
+                        </a:ext>
+                      </a:extLst>
+                    </a:blip>
+                    <a:srcRect/>
+                    <a:stretch>
+                      <a:fillRect/>
+                    </a:stretch>
+                  </pic:blipFill>
+                  <pic:spPr bwMode="auto">
+                    <a:xfrm>
+                      <a:off x="0" y="0"/>
+                      <a:ext cx="3200400" cy="6309360"/>
+                    </a:xfrm>
+                    <a:prstGeom prst="rect">
+                      <a:avLst/>
+                    </a:prstGeom>
+                    <a:noFill/>
+                    <a:ln>
+                      <a:noFill/>
+                    </a:ln>
+                  </pic:spPr>
+                </pic:pic>
+              </a:graphicData>
+            </a:graphic>
+          </wp:inline>
+        </w:drawing>
+      </w:r>
+      <w:bookmarkStart w:id="30" w:name="_GoBack"/>
+      <w:bookmarkEnd w:id="30"/>
+    </w:p>
+    <w:p/>
+    <w:p>
+      <w:r>
+        <w:lastRenderedPageBreak/>
+        <w:t>La version mobile ne dispose pas des fonctionnalités d’administration dans sa version 1.</w:t>
+      </w:r>
     </w:p>
     <w:sectPr>
       <w:pgSz w:w="12240" w:h="15840"/>

</xml_diff>